<commit_message>
Omdat Robert een lul is
</commit_message>
<xml_diff>
--- a/The multi robot transport project.docx
+++ b/The multi robot transport project.docx
@@ -17,7 +17,23 @@
           <w:szCs w:val="20"/>
           <w:lang w:val="en-US"/>
         </w:rPr>
-        <w:t>The multi robot transport project will be using decentralized control in the form of swarm behavior. In the project loading and unloading of the robots will be researched with the possibility of transferring parts  between the robots. This can be used to optimize the flow of the products through the process.</w:t>
+        <w:t xml:space="preserve">The multi robot transport project will be using decentralized control in the form of swarm behavior. In the project </w:t>
+      </w:r>
+      <w:r>
+        <w:rPr>
+          <w:sz w:val="20"/>
+          <w:szCs w:val="20"/>
+          <w:lang w:val="en-US"/>
+        </w:rPr>
+        <w:t>the transferring of parts between the robots will be researched</w:t>
+      </w:r>
+      <w:r>
+        <w:rPr>
+          <w:sz w:val="20"/>
+          <w:szCs w:val="20"/>
+          <w:lang w:val="en-US"/>
+        </w:rPr>
+        <w:t>. This can be used to optimize the flow of the products through the process.</w:t>
       </w:r>
     </w:p>
     <w:p>
@@ -557,7 +573,7 @@
     </w:rPrDefault>
     <w:pPrDefault>
       <w:pPr>
-        <w:spacing w:lineRule="auto" w:line="256"/>
+        <w:spacing w:lineRule="auto" w:line="254"/>
       </w:pPr>
     </w:pPrDefault>
   </w:docDefaults>
@@ -941,12 +957,12 @@
       <w:widowControl/>
       <w:suppressAutoHyphens w:val="true"/>
       <w:bidi w:val="0"/>
-      <w:spacing w:lineRule="auto" w:line="256" w:before="0" w:after="160"/>
+      <w:spacing w:lineRule="auto" w:line="254" w:before="0" w:after="160"/>
       <w:jc w:val="left"/>
     </w:pPr>
     <w:rPr>
       <w:rFonts w:ascii="Calibri" w:hAnsi="Calibri" w:eastAsia="Droid Sans Fallback" w:cs="Calibri"/>
-      <w:color w:val="auto"/>
+      <w:color w:val="00000A"/>
       <w:sz w:val="22"/>
       <w:szCs w:val="22"/>
       <w:lang w:val="nl-NL" w:eastAsia="en-US" w:bidi="ar-SA"/>
@@ -963,6 +979,24 @@
     <w:name w:val="ListLabel 1"/>
     <w:rPr>
       <w:rFonts w:cs="Courier New"/>
+    </w:rPr>
+  </w:style>
+  <w:style w:type="character" w:styleId="ListLabel2">
+    <w:name w:val="ListLabel 2"/>
+    <w:rPr>
+      <w:rFonts w:cs="Symbol"/>
+    </w:rPr>
+  </w:style>
+  <w:style w:type="character" w:styleId="ListLabel3">
+    <w:name w:val="ListLabel 3"/>
+    <w:rPr>
+      <w:rFonts w:cs="Courier New"/>
+    </w:rPr>
+  </w:style>
+  <w:style w:type="character" w:styleId="ListLabel4">
+    <w:name w:val="ListLabel 4"/>
+    <w:rPr>
+      <w:rFonts w:cs="Wingdings"/>
     </w:rPr>
   </w:style>
   <w:style w:type="paragraph" w:styleId="Heading">

</xml_diff>